<commit_message>
Fix task 1, complete task 2
</commit_message>
<xml_diff>
--- a/SQL_task_1.docx
+++ b/SQL_task_1.docx
@@ -891,7 +891,59 @@
     </w:p>
     <w:p>
       <w:pPr>
-        <w:ind w:left="360"/>
+        <w:pStyle w:val="ListParagraph"/>
+        <w:rPr>
+          <w:lang w:val="ru-RU"/>
+        </w:rPr>
+      </w:pPr>
+      <w:r>
+        <w:rPr>
+          <w:lang w:val="ru-RU"/>
+        </w:rPr>
+        <w:t>//Исправлена ошибка – сначала нужно было найти среднюю зарплату по должностям.</w:t>
+      </w:r>
+      <w:r>
+        <w:rPr>
+          <w:lang w:val="ru-RU"/>
+        </w:rPr>
+        <w:br/>
+      </w:r>
+    </w:p>
+    <w:p>
+      <w:pPr>
+        <w:pStyle w:val="ListParagraph"/>
+      </w:pPr>
+      <w:r>
+        <w:t>CREATE TABLE AvgSalaryJobs AS</w:t>
+      </w:r>
+    </w:p>
+    <w:p>
+      <w:pPr>
+        <w:pStyle w:val="ListParagraph"/>
+      </w:pPr>
+      <w:r>
+        <w:t>SELECT JobPosition, AVG(Salary) as AvgSalary</w:t>
+      </w:r>
+    </w:p>
+    <w:p>
+      <w:pPr>
+        <w:pStyle w:val="ListParagraph"/>
+      </w:pPr>
+      <w:r>
+        <w:t>FROM Employees</w:t>
+      </w:r>
+    </w:p>
+    <w:p>
+      <w:pPr>
+        <w:pStyle w:val="ListParagraph"/>
+      </w:pPr>
+      <w:r>
+        <w:t>GROUP BY JobPosition;</w:t>
+      </w:r>
+    </w:p>
+    <w:p>
+      <w:pPr>
+        <w:pStyle w:val="ListParagraph"/>
       </w:pPr>
       <w:r>
         <w:t>SELECT JobPosition</w:t>
@@ -899,22 +951,32 @@
     </w:p>
     <w:p>
       <w:pPr>
-        <w:ind w:left="360"/>
-      </w:pPr>
-      <w:r>
-        <w:t xml:space="preserve">  FROM Employees</w:t>
-      </w:r>
-    </w:p>
-    <w:p>
-      <w:pPr>
-        <w:ind w:left="360"/>
-      </w:pPr>
-      <w:r>
-        <w:t xml:space="preserve">  WHERE Employees.SALARY &gt;= 2000;</w:t>
+        <w:pStyle w:val="ListParagraph"/>
+      </w:pPr>
+      <w:r>
+        <w:t>FROM AvgSalaryJobs</w:t>
+      </w:r>
+    </w:p>
+    <w:p>
+      <w:pPr>
+        <w:pStyle w:val="ListParagraph"/>
+      </w:pPr>
+      <w:r>
+        <w:t>WHERE AvgSalaryJobs.AvgSalary &gt;= 2000;</w:t>
       </w:r>
       <w:r>
         <w:br/>
       </w:r>
+    </w:p>
+    <w:p>
+      <w:pPr>
+        <w:pStyle w:val="ListParagraph"/>
+      </w:pPr>
+    </w:p>
+    <w:p>
+      <w:pPr>
+        <w:pStyle w:val="ListParagraph"/>
+      </w:pPr>
     </w:p>
     <w:p>
       <w:pPr>
@@ -931,6 +993,7 @@
         <w:rPr>
           <w:lang w:val="ru-RU"/>
         </w:rPr>
+        <w:lastRenderedPageBreak/>
         <w:t xml:space="preserve">Вывести </w:t>
       </w:r>
       <w:r>
@@ -966,37 +1029,12 @@
         </w:rPr>
         <w:t>.</w:t>
       </w:r>
-      <w:r>
-        <w:rPr>
-          <w:lang w:val="ru-RU"/>
-        </w:rPr>
-        <w:br/>
-      </w:r>
-      <w:r>
-        <w:rPr>
-          <w:lang w:val="ru-RU"/>
-        </w:rPr>
-        <w:br/>
-      </w:r>
-      <w:r>
-        <w:rPr>
-          <w:lang w:val="ru-RU"/>
-        </w:rPr>
-        <w:br/>
-      </w:r>
-      <w:r>
-        <w:rPr>
-          <w:lang w:val="ru-RU"/>
-        </w:rPr>
-        <w:br/>
-      </w:r>
     </w:p>
     <w:p>
       <w:pPr>
         <w:ind w:left="360"/>
       </w:pPr>
       <w:r>
-        <w:lastRenderedPageBreak/>
         <w:t xml:space="preserve">SELECT Employees.FirstName, Employees.LastName </w:t>
       </w:r>
     </w:p>
@@ -1125,6 +1163,112 @@
           <w:lang w:val="ru-RU"/>
         </w:rPr>
         <w:t>?</w:t>
+      </w:r>
+    </w:p>
+    <w:p>
+      <w:pPr>
+        <w:pStyle w:val="ListParagraph"/>
+        <w:rPr>
+          <w:rFonts w:ascii="Consolas" w:hAnsi="Consolas" w:cs="Consolas"/>
+          <w:color w:val="000000"/>
+          <w:sz w:val="19"/>
+          <w:szCs w:val="19"/>
+          <w:highlight w:val="white"/>
+          <w:lang w:val="ru-RU"/>
+        </w:rPr>
+      </w:pPr>
+      <w:r>
+        <w:rPr>
+          <w:lang w:val="ru-RU"/>
+        </w:rPr>
+        <w:t>//</w:t>
+      </w:r>
+      <w:r>
+        <w:rPr>
+          <w:lang w:val="ru-RU"/>
+        </w:rPr>
+        <w:t>Ошибка</w:t>
+      </w:r>
+      <w:r>
+        <w:rPr>
+          <w:lang w:val="ru-RU"/>
+        </w:rPr>
+        <w:t xml:space="preserve"> – </w:t>
+      </w:r>
+      <w:r>
+        <w:t>right</w:t>
+      </w:r>
+      <w:r>
+        <w:rPr>
+          <w:lang w:val="ru-RU"/>
+        </w:rPr>
+        <w:t xml:space="preserve"> </w:t>
+      </w:r>
+      <w:r>
+        <w:t>join</w:t>
+      </w:r>
+      <w:r>
+        <w:rPr>
+          <w:lang w:val="ru-RU"/>
+        </w:rPr>
+        <w:t xml:space="preserve"> </w:t>
+      </w:r>
+      <w:r>
+        <w:rPr>
+          <w:lang w:val="ru-RU"/>
+        </w:rPr>
+        <w:t>возвращает</w:t>
+      </w:r>
+      <w:r>
+        <w:rPr>
+          <w:lang w:val="ru-RU"/>
+        </w:rPr>
+        <w:t xml:space="preserve"> </w:t>
+      </w:r>
+      <w:r>
+        <w:rPr>
+          <w:lang w:val="ru-RU"/>
+        </w:rPr>
+        <w:t>все</w:t>
+      </w:r>
+      <w:r>
+        <w:rPr>
+          <w:lang w:val="ru-RU"/>
+        </w:rPr>
+        <w:t xml:space="preserve"> </w:t>
+      </w:r>
+      <w:r>
+        <w:rPr>
+          <w:lang w:val="ru-RU"/>
+        </w:rPr>
+        <w:t>строки</w:t>
+      </w:r>
+      <w:r>
+        <w:rPr>
+          <w:lang w:val="ru-RU"/>
+        </w:rPr>
+        <w:t xml:space="preserve"> </w:t>
+      </w:r>
+      <w:r>
+        <w:rPr>
+          <w:lang w:val="ru-RU"/>
+        </w:rPr>
+        <w:t>таблицы</w:t>
+      </w:r>
+      <w:r>
+        <w:rPr>
+          <w:lang w:val="ru-RU"/>
+        </w:rPr>
+        <w:t xml:space="preserve"> </w:t>
+      </w:r>
+      <w:r>
+        <w:rPr>
+          <w:lang w:val="ru-RU"/>
+        </w:rPr>
+        <w:t xml:space="preserve">справа, заполняя отсутствующие поля значением </w:t>
+      </w:r>
+      <w:r>
+        <w:t>NULL</w:t>
       </w:r>
       <w:r>
         <w:rPr>
@@ -1798,19 +1942,31 @@
           <w:tcPr>
             <w:tcW w:w="1209" w:type="dxa"/>
           </w:tcPr>
-          <w:p/>
+          <w:p>
+            <w:r>
+              <w:t>NULL</w:t>
+            </w:r>
+          </w:p>
         </w:tc>
         <w:tc>
           <w:tcPr>
             <w:tcW w:w="1207" w:type="dxa"/>
           </w:tcPr>
-          <w:p/>
+          <w:p>
+            <w:r>
+              <w:t>NULL</w:t>
+            </w:r>
+          </w:p>
         </w:tc>
         <w:tc>
           <w:tcPr>
             <w:tcW w:w="1235" w:type="dxa"/>
           </w:tcPr>
-          <w:p/>
+          <w:p>
+            <w:r>
+              <w:t>NULL</w:t>
+            </w:r>
+          </w:p>
         </w:tc>
         <w:tc>
           <w:tcPr>
@@ -2151,6 +2307,7 @@
     <w:lsdException w:name="HTML Sample" w:semiHidden="1" w:unhideWhenUsed="1"/>
     <w:lsdException w:name="HTML Typewriter" w:semiHidden="1" w:unhideWhenUsed="1"/>
     <w:lsdException w:name="HTML Variable" w:semiHidden="1" w:unhideWhenUsed="1"/>
+    <w:lsdException w:name="Normal Table" w:semiHidden="1" w:unhideWhenUsed="1"/>
     <w:lsdException w:name="annotation subject" w:semiHidden="1" w:unhideWhenUsed="1"/>
     <w:lsdException w:name="No List" w:semiHidden="1" w:unhideWhenUsed="1"/>
     <w:lsdException w:name="Outline List 1" w:semiHidden="1" w:unhideWhenUsed="1"/>
@@ -2193,8 +2350,11 @@
     <w:lsdException w:name="Table Contemporary" w:semiHidden="1" w:unhideWhenUsed="1"/>
     <w:lsdException w:name="Table Elegant" w:semiHidden="1" w:unhideWhenUsed="1"/>
     <w:lsdException w:name="Table Professional" w:semiHidden="1" w:unhideWhenUsed="1"/>
+    <w:lsdException w:name="Table Subtle 1" w:semiHidden="1" w:unhideWhenUsed="1"/>
     <w:lsdException w:name="Table Subtle 2" w:semiHidden="1" w:unhideWhenUsed="1"/>
     <w:lsdException w:name="Table Web 1" w:semiHidden="1" w:unhideWhenUsed="1"/>
+    <w:lsdException w:name="Table Web 2" w:semiHidden="1" w:unhideWhenUsed="1"/>
+    <w:lsdException w:name="Table Web 3" w:semiHidden="1" w:unhideWhenUsed="1"/>
     <w:lsdException w:name="Balloon Text" w:semiHidden="1" w:unhideWhenUsed="1"/>
     <w:lsdException w:name="Table Grid" w:uiPriority="39"/>
     <w:lsdException w:name="Table Theme" w:semiHidden="1" w:unhideWhenUsed="1"/>

</xml_diff>